<commit_message>
UPDATE: bao cao Nguyen Hai Duc
</commit_message>
<xml_diff>
--- a/Final/Report cá nhân/20200170-NguyenHaiDuc/Báo cáo.docx
+++ b/Final/Report cá nhân/20200170-NguyenHaiDuc/Báo cáo.docx
@@ -112,7 +112,15 @@
           <w:sz w:val="46"/>
           <w:szCs w:val="46"/>
         </w:rPr>
-        <w:t>BÁO CÁO BÀI TẬP LỚN</w:t>
+        <w:t xml:space="preserve">BÁO CÁO </w:t>
+      </w:r>
+      <w:r>
+        <w:rPr>
+          <w:b/>
+          <w:sz w:val="46"/>
+          <w:szCs w:val="46"/>
+        </w:rPr>
+        <w:t>CÁ NHÂN</w:t>
       </w:r>
     </w:p>
     <w:p>
@@ -452,21 +460,13 @@
               <w:rPr>
                 <w:b/>
               </w:rPr>
-              <w:t>Nhóm</w:t>
-            </w:r>
-            <w:proofErr w:type="spellEnd"/>
+              <w:t>S</w:t>
+            </w:r>
             <w:r>
               <w:rPr>
                 <w:b/>
               </w:rPr>
-              <w:t xml:space="preserve"> </w:t>
-            </w:r>
-            <w:proofErr w:type="spellStart"/>
-            <w:r>
-              <w:rPr>
-                <w:b/>
-              </w:rPr>
-              <w:t>sinh</w:t>
+              <w:t>inh</w:t>
             </w:r>
             <w:proofErr w:type="spellEnd"/>
             <w:r>
@@ -546,6 +546,22 @@
               <w:jc w:val="center"/>
             </w:pPr>
           </w:p>
+          <w:p>
+            <w:pPr>
+              <w:jc w:val="center"/>
+            </w:pPr>
+          </w:p>
+          <w:p>
+            <w:pPr>
+              <w:jc w:val="center"/>
+            </w:pPr>
+          </w:p>
+          <w:p>
+            <w:pPr>
+              <w:jc w:val="center"/>
+            </w:pPr>
+          </w:p>
+          <w:p/>
         </w:tc>
       </w:tr>
     </w:tbl>
@@ -2595,6 +2611,7 @@
         <w:t xml:space="preserve"> </w:t>
       </w:r>
       <w:proofErr w:type="spellStart"/>
+      <w:proofErr w:type="gramStart"/>
       <w:r>
         <w:rPr>
           <w:b/>
@@ -2605,6 +2622,7 @@
         <w:t>nhân</w:t>
       </w:r>
       <w:proofErr w:type="spellEnd"/>
+      <w:proofErr w:type="gramEnd"/>
     </w:p>
     <w:p>
       <w:pPr>
@@ -6161,6 +6179,7 @@
         <w:br w:type="page"/>
       </w:r>
     </w:p>
+    <w:p/>
     <w:p>
       <w:pPr>
         <w:pStyle w:val="Heading2"/>
@@ -6168,7 +6187,6 @@
       <w:bookmarkStart w:id="3" w:name="_Toc154099971"/>
       <w:proofErr w:type="spellStart"/>
       <w:r>
-        <w:lastRenderedPageBreak/>
         <w:t>Bài</w:t>
       </w:r>
       <w:proofErr w:type="spellEnd"/>
@@ -6297,6 +6315,54 @@
       </w:r>
     </w:p>
     <w:p>
+      <w:r>
+        <w:rPr>
+          <w:noProof/>
+        </w:rPr>
+        <w:drawing>
+          <wp:inline distT="0" distB="0" distL="0" distR="0" wp14:anchorId="70557565" wp14:editId="7E2724E4">
+            <wp:extent cx="5400040" cy="3141980"/>
+            <wp:effectExtent l="0" t="0" r="0" b="0"/>
+            <wp:docPr id="1759406456" name="Picture 11" descr="A diagram of a project&#10;&#10;Description automatically generated"/>
+            <wp:cNvGraphicFramePr>
+              <a:graphicFrameLocks xmlns:a="http://schemas.openxmlformats.org/drawingml/2006/main" noChangeAspect="1"/>
+            </wp:cNvGraphicFramePr>
+            <a:graphic xmlns:a="http://schemas.openxmlformats.org/drawingml/2006/main">
+              <a:graphicData uri="http://schemas.openxmlformats.org/drawingml/2006/picture">
+                <pic:pic xmlns:pic="http://schemas.openxmlformats.org/drawingml/2006/picture">
+                  <pic:nvPicPr>
+                    <pic:cNvPr id="1759406456" name="Picture 11" descr="A diagram of a project&#10;&#10;Description automatically generated"/>
+                    <pic:cNvPicPr/>
+                  </pic:nvPicPr>
+                  <pic:blipFill>
+                    <a:blip r:embed="rId11">
+                      <a:extLst>
+                        <a:ext uri="{28A0092B-C50C-407E-A947-70E740481C1C}">
+                          <a14:useLocalDpi xmlns:a14="http://schemas.microsoft.com/office/drawing/2010/main" val="0"/>
+                        </a:ext>
+                      </a:extLst>
+                    </a:blip>
+                    <a:stretch>
+                      <a:fillRect/>
+                    </a:stretch>
+                  </pic:blipFill>
+                  <pic:spPr>
+                    <a:xfrm>
+                      <a:off x="0" y="0"/>
+                      <a:ext cx="5400040" cy="3141980"/>
+                    </a:xfrm>
+                    <a:prstGeom prst="rect">
+                      <a:avLst/>
+                    </a:prstGeom>
+                  </pic:spPr>
+                </pic:pic>
+              </a:graphicData>
+            </a:graphic>
+          </wp:inline>
+        </w:drawing>
+      </w:r>
+    </w:p>
+    <w:p>
       <w:pPr>
         <w:pStyle w:val="Heading3"/>
       </w:pPr>
@@ -6354,7 +6420,7 @@
                     <pic:cNvPicPr/>
                   </pic:nvPicPr>
                   <pic:blipFill>
-                    <a:blip r:embed="rId11">
+                    <a:blip r:embed="rId12">
                       <a:extLst>
                         <a:ext uri="{28A0092B-C50C-407E-A947-70E740481C1C}">
                           <a14:useLocalDpi xmlns:a14="http://schemas.microsoft.com/office/drawing/2010/main" val="0"/>
@@ -6457,7 +6523,7 @@
                     <pic:cNvPicPr/>
                   </pic:nvPicPr>
                   <pic:blipFill>
-                    <a:blip r:embed="rId12">
+                    <a:blip r:embed="rId13">
                       <a:extLst>
                         <a:ext uri="{28A0092B-C50C-407E-A947-70E740481C1C}">
                           <a14:useLocalDpi xmlns:a14="http://schemas.microsoft.com/office/drawing/2010/main" val="0"/>
@@ -6586,7 +6652,7 @@
                     <pic:cNvPicPr/>
                   </pic:nvPicPr>
                   <pic:blipFill>
-                    <a:blip r:embed="rId13" cstate="print">
+                    <a:blip r:embed="rId14" cstate="print">
                       <a:extLst>
                         <a:ext uri="{28A0092B-C50C-407E-A947-70E740481C1C}">
                           <a14:useLocalDpi xmlns:a14="http://schemas.microsoft.com/office/drawing/2010/main" val="0"/>
@@ -6741,7 +6807,7 @@
                     <pic:cNvPicPr/>
                   </pic:nvPicPr>
                   <pic:blipFill>
-                    <a:blip r:embed="rId14"/>
+                    <a:blip r:embed="rId15"/>
                     <a:stretch>
                       <a:fillRect/>
                     </a:stretch>
@@ -6855,7 +6921,7 @@
                     <pic:cNvPicPr/>
                   </pic:nvPicPr>
                   <pic:blipFill>
-                    <a:blip r:embed="rId15"/>
+                    <a:blip r:embed="rId16"/>
                     <a:stretch>
                       <a:fillRect/>
                     </a:stretch>
@@ -8873,7 +8939,7 @@
                     <pic:cNvPicPr/>
                   </pic:nvPicPr>
                   <pic:blipFill>
-                    <a:blip r:embed="rId16">
+                    <a:blip r:embed="rId17">
                       <a:extLst>
                         <a:ext uri="{28A0092B-C50C-407E-A947-70E740481C1C}">
                           <a14:useLocalDpi xmlns:a14="http://schemas.microsoft.com/office/drawing/2010/main" val="0"/>
@@ -8969,7 +9035,7 @@
                     <pic:cNvPicPr/>
                   </pic:nvPicPr>
                   <pic:blipFill>
-                    <a:blip r:embed="rId17" cstate="print">
+                    <a:blip r:embed="rId18" cstate="print">
                       <a:extLst>
                         <a:ext uri="{28A0092B-C50C-407E-A947-70E740481C1C}">
                           <a14:useLocalDpi xmlns:a14="http://schemas.microsoft.com/office/drawing/2010/main" val="0"/>
@@ -8997,6 +9063,55 @@
       </w:r>
     </w:p>
     <w:p>
+      <w:r>
+        <w:rPr>
+          <w:noProof/>
+        </w:rPr>
+        <w:lastRenderedPageBreak/>
+        <w:drawing>
+          <wp:inline distT="0" distB="0" distL="0" distR="0" wp14:anchorId="6A33C15B" wp14:editId="719F94F7">
+            <wp:extent cx="5400040" cy="5760085"/>
+            <wp:effectExtent l="0" t="0" r="0" b="5715"/>
+            <wp:docPr id="185924542" name="Picture 10" descr="A diagram of a service&#10;&#10;Description automatically generated"/>
+            <wp:cNvGraphicFramePr>
+              <a:graphicFrameLocks xmlns:a="http://schemas.openxmlformats.org/drawingml/2006/main" noChangeAspect="1"/>
+            </wp:cNvGraphicFramePr>
+            <a:graphic xmlns:a="http://schemas.openxmlformats.org/drawingml/2006/main">
+              <a:graphicData uri="http://schemas.openxmlformats.org/drawingml/2006/picture">
+                <pic:pic xmlns:pic="http://schemas.openxmlformats.org/drawingml/2006/picture">
+                  <pic:nvPicPr>
+                    <pic:cNvPr id="185924542" name="Picture 10" descr="A diagram of a service&#10;&#10;Description automatically generated"/>
+                    <pic:cNvPicPr/>
+                  </pic:nvPicPr>
+                  <pic:blipFill>
+                    <a:blip r:embed="rId19">
+                      <a:extLst>
+                        <a:ext uri="{28A0092B-C50C-407E-A947-70E740481C1C}">
+                          <a14:useLocalDpi xmlns:a14="http://schemas.microsoft.com/office/drawing/2010/main" val="0"/>
+                        </a:ext>
+                      </a:extLst>
+                    </a:blip>
+                    <a:stretch>
+                      <a:fillRect/>
+                    </a:stretch>
+                  </pic:blipFill>
+                  <pic:spPr>
+                    <a:xfrm>
+                      <a:off x="0" y="0"/>
+                      <a:ext cx="5400040" cy="5760085"/>
+                    </a:xfrm>
+                    <a:prstGeom prst="rect">
+                      <a:avLst/>
+                    </a:prstGeom>
+                  </pic:spPr>
+                </pic:pic>
+              </a:graphicData>
+            </a:graphic>
+          </wp:inline>
+        </w:drawing>
+      </w:r>
+    </w:p>
+    <w:p>
       <w:pPr>
         <w:pStyle w:val="Heading2"/>
       </w:pPr>
@@ -9131,28 +9246,11 @@
     </w:p>
     <w:p>
       <w:pPr>
-        <w:spacing w:after="160" w:line="259" w:lineRule="auto"/>
-        <w:jc w:val="left"/>
+        <w:pStyle w:val="Heading3"/>
       </w:pPr>
       <w:proofErr w:type="spellStart"/>
       <w:r>
-        <w:t>Tài</w:t>
-      </w:r>
-      <w:proofErr w:type="spellEnd"/>
-      <w:r>
-        <w:t xml:space="preserve"> </w:t>
-      </w:r>
-      <w:proofErr w:type="spellStart"/>
-      <w:r>
-        <w:t>liệu</w:t>
-      </w:r>
-      <w:proofErr w:type="spellEnd"/>
-      <w:r>
-        <w:t xml:space="preserve"> </w:t>
-      </w:r>
-      <w:proofErr w:type="spellStart"/>
-      <w:r>
-        <w:t>mô</w:t>
+        <w:t>Mô</w:t>
       </w:r>
       <w:proofErr w:type="spellEnd"/>
       <w:r>
@@ -9180,14 +9278,614 @@
       </w:r>
       <w:proofErr w:type="spellEnd"/>
     </w:p>
+    <w:tbl>
+      <w:tblPr>
+        <w:tblStyle w:val="TableGrid"/>
+        <w:tblW w:w="0" w:type="auto"/>
+        <w:tblLook w:val="04A0" w:firstRow="1" w:lastRow="0" w:firstColumn="1" w:lastColumn="0" w:noHBand="0" w:noVBand="1"/>
+      </w:tblPr>
+      <w:tblGrid>
+        <w:gridCol w:w="1696"/>
+        <w:gridCol w:w="6798"/>
+      </w:tblGrid>
+      <w:tr>
+        <w:tc>
+          <w:tcPr>
+            <w:tcW w:w="1696" w:type="dxa"/>
+          </w:tcPr>
+          <w:p>
+            <w:pPr>
+              <w:rPr>
+                <w:b/>
+                <w:bCs/>
+              </w:rPr>
+            </w:pPr>
+            <w:proofErr w:type="spellStart"/>
+            <w:r>
+              <w:rPr>
+                <w:b/>
+                <w:bCs/>
+              </w:rPr>
+              <w:t>Tên</w:t>
+            </w:r>
+            <w:proofErr w:type="spellEnd"/>
+          </w:p>
+        </w:tc>
+        <w:tc>
+          <w:tcPr>
+            <w:tcW w:w="6798" w:type="dxa"/>
+          </w:tcPr>
+          <w:p>
+            <w:proofErr w:type="spellStart"/>
+            <w:r>
+              <w:t>getTimeKeepingLogs</w:t>
+            </w:r>
+            <w:proofErr w:type="spellEnd"/>
+          </w:p>
+        </w:tc>
+      </w:tr>
+      <w:tr>
+        <w:tc>
+          <w:tcPr>
+            <w:tcW w:w="1696" w:type="dxa"/>
+          </w:tcPr>
+          <w:p>
+            <w:pPr>
+              <w:rPr>
+                <w:b/>
+                <w:bCs/>
+              </w:rPr>
+            </w:pPr>
+            <w:proofErr w:type="spellStart"/>
+            <w:r>
+              <w:rPr>
+                <w:b/>
+                <w:bCs/>
+              </w:rPr>
+              <w:t>Mô</w:t>
+            </w:r>
+            <w:proofErr w:type="spellEnd"/>
+            <w:r>
+              <w:rPr>
+                <w:b/>
+                <w:bCs/>
+              </w:rPr>
+              <w:t xml:space="preserve"> </w:t>
+            </w:r>
+            <w:proofErr w:type="spellStart"/>
+            <w:r>
+              <w:rPr>
+                <w:b/>
+                <w:bCs/>
+              </w:rPr>
+              <w:t>tả</w:t>
+            </w:r>
+            <w:proofErr w:type="spellEnd"/>
+          </w:p>
+        </w:tc>
+        <w:tc>
+          <w:tcPr>
+            <w:tcW w:w="6798" w:type="dxa"/>
+          </w:tcPr>
+          <w:p>
+            <w:proofErr w:type="spellStart"/>
+            <w:r>
+              <w:t>Lấy</w:t>
+            </w:r>
+            <w:proofErr w:type="spellEnd"/>
+            <w:r>
+              <w:t xml:space="preserve"> </w:t>
+            </w:r>
+            <w:proofErr w:type="spellStart"/>
+            <w:r>
+              <w:t>danh</w:t>
+            </w:r>
+            <w:proofErr w:type="spellEnd"/>
+            <w:r>
+              <w:t xml:space="preserve"> </w:t>
+            </w:r>
+            <w:proofErr w:type="spellStart"/>
+            <w:r>
+              <w:t>sách</w:t>
+            </w:r>
+            <w:proofErr w:type="spellEnd"/>
+            <w:r>
+              <w:t xml:space="preserve"> log </w:t>
+            </w:r>
+            <w:proofErr w:type="spellStart"/>
+            <w:r>
+              <w:t>chấm</w:t>
+            </w:r>
+            <w:proofErr w:type="spellEnd"/>
+            <w:r>
+              <w:t xml:space="preserve"> </w:t>
+            </w:r>
+            <w:proofErr w:type="spellStart"/>
+            <w:r>
+              <w:t>công</w:t>
+            </w:r>
+            <w:proofErr w:type="spellEnd"/>
+            <w:r>
+              <w:t xml:space="preserve"> </w:t>
+            </w:r>
+            <w:proofErr w:type="spellStart"/>
+            <w:r>
+              <w:t>của</w:t>
+            </w:r>
+            <w:proofErr w:type="spellEnd"/>
+            <w:r>
+              <w:t xml:space="preserve"> </w:t>
+            </w:r>
+            <w:proofErr w:type="spellStart"/>
+            <w:r>
+              <w:t>một</w:t>
+            </w:r>
+            <w:proofErr w:type="spellEnd"/>
+            <w:r>
+              <w:t xml:space="preserve"> </w:t>
+            </w:r>
+            <w:proofErr w:type="spellStart"/>
+            <w:r>
+              <w:t>nhân</w:t>
+            </w:r>
+            <w:proofErr w:type="spellEnd"/>
+            <w:r>
+              <w:t xml:space="preserve"> </w:t>
+            </w:r>
+            <w:proofErr w:type="spellStart"/>
+            <w:r>
+              <w:t>viên</w:t>
+            </w:r>
+            <w:proofErr w:type="spellEnd"/>
+            <w:r>
+              <w:t xml:space="preserve"> </w:t>
+            </w:r>
+            <w:proofErr w:type="spellStart"/>
+            <w:r>
+              <w:t>theo</w:t>
+            </w:r>
+            <w:proofErr w:type="spellEnd"/>
+            <w:r>
+              <w:t xml:space="preserve"> </w:t>
+            </w:r>
+            <w:proofErr w:type="spellStart"/>
+            <w:r>
+              <w:t>tháng</w:t>
+            </w:r>
+            <w:proofErr w:type="spellEnd"/>
+          </w:p>
+        </w:tc>
+      </w:tr>
+      <w:tr>
+        <w:tc>
+          <w:tcPr>
+            <w:tcW w:w="1696" w:type="dxa"/>
+          </w:tcPr>
+          <w:p>
+            <w:pPr>
+              <w:rPr>
+                <w:b/>
+                <w:bCs/>
+              </w:rPr>
+            </w:pPr>
+            <w:proofErr w:type="spellStart"/>
+            <w:r>
+              <w:rPr>
+                <w:b/>
+                <w:bCs/>
+              </w:rPr>
+              <w:t>Tham</w:t>
+            </w:r>
+            <w:proofErr w:type="spellEnd"/>
+            <w:r>
+              <w:rPr>
+                <w:b/>
+                <w:bCs/>
+              </w:rPr>
+              <w:t xml:space="preserve"> </w:t>
+            </w:r>
+            <w:proofErr w:type="spellStart"/>
+            <w:r>
+              <w:rPr>
+                <w:b/>
+                <w:bCs/>
+              </w:rPr>
+              <w:t>số</w:t>
+            </w:r>
+            <w:proofErr w:type="spellEnd"/>
+          </w:p>
+        </w:tc>
+        <w:tc>
+          <w:tcPr>
+            <w:tcW w:w="6798" w:type="dxa"/>
+          </w:tcPr>
+          <w:p>
+            <w:pPr>
+              <w:spacing w:after="160" w:line="259" w:lineRule="auto"/>
+              <w:jc w:val="left"/>
+            </w:pPr>
+            <w:r>
+              <w:t xml:space="preserve">employee: </w:t>
+            </w:r>
+            <w:proofErr w:type="spellStart"/>
+            <w:r>
+              <w:t>một</w:t>
+            </w:r>
+            <w:proofErr w:type="spellEnd"/>
+            <w:r>
+              <w:t xml:space="preserve"> </w:t>
+            </w:r>
+            <w:proofErr w:type="spellStart"/>
+            <w:r>
+              <w:t>đối</w:t>
+            </w:r>
+            <w:proofErr w:type="spellEnd"/>
+            <w:r>
+              <w:t xml:space="preserve"> </w:t>
+            </w:r>
+            <w:proofErr w:type="spellStart"/>
+            <w:r>
+              <w:t>tượng</w:t>
+            </w:r>
+            <w:proofErr w:type="spellEnd"/>
+            <w:r>
+              <w:t xml:space="preserve"> </w:t>
+            </w:r>
+            <w:proofErr w:type="spellStart"/>
+            <w:r>
+              <w:t>của</w:t>
+            </w:r>
+            <w:proofErr w:type="spellEnd"/>
+            <w:r>
+              <w:t xml:space="preserve"> </w:t>
+            </w:r>
+            <w:proofErr w:type="spellStart"/>
+            <w:r>
+              <w:t>lớp</w:t>
+            </w:r>
+            <w:proofErr w:type="spellEnd"/>
+            <w:r>
+              <w:t xml:space="preserve"> Employee, </w:t>
+            </w:r>
+            <w:proofErr w:type="spellStart"/>
+            <w:r>
+              <w:t>đại</w:t>
+            </w:r>
+            <w:proofErr w:type="spellEnd"/>
+            <w:r>
+              <w:t xml:space="preserve"> </w:t>
+            </w:r>
+            <w:proofErr w:type="spellStart"/>
+            <w:r>
+              <w:t>diện</w:t>
+            </w:r>
+            <w:proofErr w:type="spellEnd"/>
+            <w:r>
+              <w:t xml:space="preserve"> </w:t>
+            </w:r>
+            <w:proofErr w:type="spellStart"/>
+            <w:r>
+              <w:t>cho</w:t>
+            </w:r>
+            <w:proofErr w:type="spellEnd"/>
+            <w:r>
+              <w:t xml:space="preserve"> </w:t>
+            </w:r>
+            <w:proofErr w:type="spellStart"/>
+            <w:r>
+              <w:t>nhân</w:t>
+            </w:r>
+            <w:proofErr w:type="spellEnd"/>
+            <w:r>
+              <w:t xml:space="preserve"> </w:t>
+            </w:r>
+            <w:proofErr w:type="spellStart"/>
+            <w:r>
+              <w:t>viên</w:t>
+            </w:r>
+            <w:proofErr w:type="spellEnd"/>
+            <w:r>
+              <w:t xml:space="preserve"> </w:t>
+            </w:r>
+            <w:proofErr w:type="spellStart"/>
+            <w:r>
+              <w:t>cần</w:t>
+            </w:r>
+            <w:proofErr w:type="spellEnd"/>
+            <w:r>
+              <w:t xml:space="preserve"> </w:t>
+            </w:r>
+            <w:proofErr w:type="spellStart"/>
+            <w:r>
+              <w:t>lấy</w:t>
+            </w:r>
+            <w:proofErr w:type="spellEnd"/>
+            <w:r>
+              <w:t xml:space="preserve"> </w:t>
+            </w:r>
+            <w:proofErr w:type="spellStart"/>
+            <w:r>
+              <w:t>danh</w:t>
+            </w:r>
+            <w:proofErr w:type="spellEnd"/>
+            <w:r>
+              <w:t xml:space="preserve"> </w:t>
+            </w:r>
+            <w:proofErr w:type="spellStart"/>
+            <w:r>
+              <w:t>sách</w:t>
+            </w:r>
+            <w:proofErr w:type="spellEnd"/>
+            <w:r>
+              <w:t xml:space="preserve"> log </w:t>
+            </w:r>
+            <w:proofErr w:type="spellStart"/>
+            <w:r>
+              <w:t>chấm</w:t>
+            </w:r>
+            <w:proofErr w:type="spellEnd"/>
+            <w:r>
+              <w:t xml:space="preserve"> </w:t>
+            </w:r>
+            <w:proofErr w:type="spellStart"/>
+            <w:r>
+              <w:t>công</w:t>
+            </w:r>
+            <w:proofErr w:type="spellEnd"/>
+          </w:p>
+          <w:p>
+            <w:pPr>
+              <w:spacing w:after="160" w:line="259" w:lineRule="auto"/>
+              <w:jc w:val="left"/>
+            </w:pPr>
+            <w:r>
+              <w:t xml:space="preserve">month: </w:t>
+            </w:r>
+            <w:proofErr w:type="spellStart"/>
+            <w:r>
+              <w:t>một</w:t>
+            </w:r>
+            <w:proofErr w:type="spellEnd"/>
+            <w:r>
+              <w:t xml:space="preserve"> </w:t>
+            </w:r>
+            <w:proofErr w:type="spellStart"/>
+            <w:r>
+              <w:t>đối</w:t>
+            </w:r>
+            <w:proofErr w:type="spellEnd"/>
+            <w:r>
+              <w:t xml:space="preserve"> </w:t>
+            </w:r>
+            <w:proofErr w:type="spellStart"/>
+            <w:r>
+              <w:t>tượng</w:t>
+            </w:r>
+            <w:proofErr w:type="spellEnd"/>
+            <w:r>
+              <w:t xml:space="preserve"> </w:t>
+            </w:r>
+            <w:proofErr w:type="spellStart"/>
+            <w:r>
+              <w:t>của</w:t>
+            </w:r>
+            <w:proofErr w:type="spellEnd"/>
+            <w:r>
+              <w:t xml:space="preserve"> </w:t>
+            </w:r>
+            <w:proofErr w:type="spellStart"/>
+            <w:r>
+              <w:t>lớp</w:t>
+            </w:r>
+            <w:proofErr w:type="spellEnd"/>
+            <w:r>
+              <w:t xml:space="preserve"> Month, </w:t>
+            </w:r>
+            <w:proofErr w:type="spellStart"/>
+            <w:r>
+              <w:t>đại</w:t>
+            </w:r>
+            <w:proofErr w:type="spellEnd"/>
+            <w:r>
+              <w:t xml:space="preserve"> </w:t>
+            </w:r>
+            <w:proofErr w:type="spellStart"/>
+            <w:r>
+              <w:t>diện</w:t>
+            </w:r>
+            <w:proofErr w:type="spellEnd"/>
+            <w:r>
+              <w:t xml:space="preserve"> </w:t>
+            </w:r>
+            <w:proofErr w:type="spellStart"/>
+            <w:r>
+              <w:t>cho</w:t>
+            </w:r>
+            <w:proofErr w:type="spellEnd"/>
+            <w:r>
+              <w:t xml:space="preserve"> </w:t>
+            </w:r>
+            <w:proofErr w:type="spellStart"/>
+            <w:r>
+              <w:t>tháng</w:t>
+            </w:r>
+            <w:proofErr w:type="spellEnd"/>
+            <w:r>
+              <w:t xml:space="preserve"> </w:t>
+            </w:r>
+            <w:proofErr w:type="spellStart"/>
+            <w:r>
+              <w:t>cần</w:t>
+            </w:r>
+            <w:proofErr w:type="spellEnd"/>
+            <w:r>
+              <w:t xml:space="preserve"> </w:t>
+            </w:r>
+            <w:proofErr w:type="spellStart"/>
+            <w:r>
+              <w:t>lấy</w:t>
+            </w:r>
+            <w:proofErr w:type="spellEnd"/>
+            <w:r>
+              <w:t xml:space="preserve"> </w:t>
+            </w:r>
+            <w:proofErr w:type="spellStart"/>
+            <w:r>
+              <w:t>danh</w:t>
+            </w:r>
+            <w:proofErr w:type="spellEnd"/>
+            <w:r>
+              <w:t xml:space="preserve"> </w:t>
+            </w:r>
+            <w:proofErr w:type="spellStart"/>
+            <w:r>
+              <w:t>sách</w:t>
+            </w:r>
+            <w:proofErr w:type="spellEnd"/>
+            <w:r>
+              <w:t xml:space="preserve"> log </w:t>
+            </w:r>
+            <w:proofErr w:type="spellStart"/>
+            <w:r>
+              <w:t>chấm</w:t>
+            </w:r>
+            <w:proofErr w:type="spellEnd"/>
+            <w:r>
+              <w:t xml:space="preserve"> </w:t>
+            </w:r>
+            <w:proofErr w:type="spellStart"/>
+            <w:r>
+              <w:t>công</w:t>
+            </w:r>
+            <w:proofErr w:type="spellEnd"/>
+          </w:p>
+        </w:tc>
+      </w:tr>
+      <w:tr>
+        <w:tc>
+          <w:tcPr>
+            <w:tcW w:w="1696" w:type="dxa"/>
+          </w:tcPr>
+          <w:p>
+            <w:pPr>
+              <w:rPr>
+                <w:b/>
+                <w:bCs/>
+              </w:rPr>
+            </w:pPr>
+            <w:proofErr w:type="spellStart"/>
+            <w:r>
+              <w:rPr>
+                <w:b/>
+                <w:bCs/>
+              </w:rPr>
+              <w:t>Trả</w:t>
+            </w:r>
+            <w:proofErr w:type="spellEnd"/>
+            <w:r>
+              <w:rPr>
+                <w:b/>
+                <w:bCs/>
+              </w:rPr>
+              <w:t xml:space="preserve"> </w:t>
+            </w:r>
+            <w:proofErr w:type="spellStart"/>
+            <w:r>
+              <w:rPr>
+                <w:b/>
+                <w:bCs/>
+              </w:rPr>
+              <w:t>về</w:t>
+            </w:r>
+            <w:proofErr w:type="spellEnd"/>
+          </w:p>
+        </w:tc>
+        <w:tc>
+          <w:tcPr>
+            <w:tcW w:w="6798" w:type="dxa"/>
+          </w:tcPr>
+          <w:p>
+            <w:proofErr w:type="spellStart"/>
+            <w:r>
+              <w:t>Một</w:t>
+            </w:r>
+            <w:proofErr w:type="spellEnd"/>
+            <w:r>
+              <w:t xml:space="preserve"> </w:t>
+            </w:r>
+            <w:proofErr w:type="spellStart"/>
+            <w:r>
+              <w:t>ArrayList</w:t>
+            </w:r>
+            <w:proofErr w:type="spellEnd"/>
+            <w:r>
+              <w:t xml:space="preserve"> </w:t>
+            </w:r>
+            <w:proofErr w:type="spellStart"/>
+            <w:r>
+              <w:t>chứa</w:t>
+            </w:r>
+            <w:proofErr w:type="spellEnd"/>
+            <w:r>
+              <w:t xml:space="preserve"> </w:t>
+            </w:r>
+            <w:proofErr w:type="spellStart"/>
+            <w:r>
+              <w:t>các</w:t>
+            </w:r>
+            <w:proofErr w:type="spellEnd"/>
+            <w:r>
+              <w:t xml:space="preserve"> </w:t>
+            </w:r>
+            <w:proofErr w:type="spellStart"/>
+            <w:r>
+              <w:t>đối</w:t>
+            </w:r>
+            <w:proofErr w:type="spellEnd"/>
+            <w:r>
+              <w:t xml:space="preserve"> </w:t>
+            </w:r>
+            <w:proofErr w:type="spellStart"/>
+            <w:r>
+              <w:t>tượng</w:t>
+            </w:r>
+            <w:proofErr w:type="spellEnd"/>
+            <w:r>
+              <w:t xml:space="preserve"> </w:t>
+            </w:r>
+            <w:proofErr w:type="spellStart"/>
+            <w:r>
+              <w:t>của</w:t>
+            </w:r>
+            <w:proofErr w:type="spellEnd"/>
+            <w:r>
+              <w:t xml:space="preserve"> </w:t>
+            </w:r>
+            <w:proofErr w:type="spellStart"/>
+            <w:r>
+              <w:t>lớp</w:t>
+            </w:r>
+            <w:proofErr w:type="spellEnd"/>
+            <w:r>
+              <w:t xml:space="preserve"> </w:t>
+            </w:r>
+            <w:proofErr w:type="spellStart"/>
+            <w:r>
+              <w:t>TimekeepingLog</w:t>
+            </w:r>
+            <w:proofErr w:type="spellEnd"/>
+          </w:p>
+        </w:tc>
+      </w:tr>
+    </w:tbl>
+    <w:p/>
     <w:p>
       <w:pPr>
-        <w:spacing w:after="160" w:line="259" w:lineRule="auto"/>
-        <w:jc w:val="left"/>
+        <w:pStyle w:val="Heading3"/>
       </w:pPr>
       <w:proofErr w:type="spellStart"/>
       <w:r>
-        <w:t>Tên</w:t>
+        <w:t>Mô</w:t>
       </w:r>
       <w:proofErr w:type="spellEnd"/>
       <w:r>
@@ -9195,534 +9893,11 @@
       </w:r>
       <w:proofErr w:type="spellStart"/>
       <w:r>
-        <w:t>phương</w:t>
+        <w:t>tả</w:t>
       </w:r>
       <w:proofErr w:type="spellEnd"/>
       <w:r>
-        <w:t xml:space="preserve"> </w:t>
-      </w:r>
-      <w:proofErr w:type="spellStart"/>
-      <w:r>
-        <w:t>thức</w:t>
-      </w:r>
-      <w:proofErr w:type="spellEnd"/>
-      <w:r>
-        <w:t xml:space="preserve">: </w:t>
-      </w:r>
-      <w:proofErr w:type="spellStart"/>
-      <w:r>
-        <w:t>getTimeKeepingLogs</w:t>
-      </w:r>
-      <w:proofErr w:type="spellEnd"/>
-    </w:p>
-    <w:p>
-      <w:pPr>
-        <w:spacing w:after="160" w:line="259" w:lineRule="auto"/>
-        <w:jc w:val="left"/>
-      </w:pPr>
-      <w:proofErr w:type="spellStart"/>
-      <w:r>
-        <w:t>Mô</w:t>
-      </w:r>
-      <w:proofErr w:type="spellEnd"/>
-      <w:r>
-        <w:t xml:space="preserve"> </w:t>
-      </w:r>
-      <w:proofErr w:type="spellStart"/>
-      <w:r>
-        <w:t>tả</w:t>
-      </w:r>
-      <w:proofErr w:type="spellEnd"/>
-      <w:r>
-        <w:t xml:space="preserve">: </w:t>
-      </w:r>
-      <w:proofErr w:type="spellStart"/>
-      <w:r>
-        <w:t>Lấy</w:t>
-      </w:r>
-      <w:proofErr w:type="spellEnd"/>
-      <w:r>
-        <w:t xml:space="preserve"> </w:t>
-      </w:r>
-      <w:proofErr w:type="spellStart"/>
-      <w:r>
-        <w:t>danh</w:t>
-      </w:r>
-      <w:proofErr w:type="spellEnd"/>
-      <w:r>
-        <w:t xml:space="preserve"> </w:t>
-      </w:r>
-      <w:proofErr w:type="spellStart"/>
-      <w:r>
-        <w:t>sách</w:t>
-      </w:r>
-      <w:proofErr w:type="spellEnd"/>
-      <w:r>
-        <w:t xml:space="preserve"> log </w:t>
-      </w:r>
-      <w:proofErr w:type="spellStart"/>
-      <w:r>
-        <w:t>chấm</w:t>
-      </w:r>
-      <w:proofErr w:type="spellEnd"/>
-      <w:r>
-        <w:t xml:space="preserve"> </w:t>
-      </w:r>
-      <w:proofErr w:type="spellStart"/>
-      <w:r>
-        <w:t>công</w:t>
-      </w:r>
-      <w:proofErr w:type="spellEnd"/>
-      <w:r>
-        <w:t xml:space="preserve"> </w:t>
-      </w:r>
-      <w:proofErr w:type="spellStart"/>
-      <w:r>
-        <w:t>của</w:t>
-      </w:r>
-      <w:proofErr w:type="spellEnd"/>
-      <w:r>
-        <w:t xml:space="preserve"> </w:t>
-      </w:r>
-      <w:proofErr w:type="spellStart"/>
-      <w:r>
-        <w:t>một</w:t>
-      </w:r>
-      <w:proofErr w:type="spellEnd"/>
-      <w:r>
-        <w:t xml:space="preserve"> </w:t>
-      </w:r>
-      <w:proofErr w:type="spellStart"/>
-      <w:r>
-        <w:t>nhân</w:t>
-      </w:r>
-      <w:proofErr w:type="spellEnd"/>
-      <w:r>
-        <w:t xml:space="preserve"> </w:t>
-      </w:r>
-      <w:proofErr w:type="spellStart"/>
-      <w:r>
-        <w:t>viên</w:t>
-      </w:r>
-      <w:proofErr w:type="spellEnd"/>
-      <w:r>
-        <w:t xml:space="preserve"> </w:t>
-      </w:r>
-      <w:proofErr w:type="spellStart"/>
-      <w:r>
-        <w:t>theo</w:t>
-      </w:r>
-      <w:proofErr w:type="spellEnd"/>
-      <w:r>
-        <w:t xml:space="preserve"> </w:t>
-      </w:r>
-      <w:proofErr w:type="spellStart"/>
-      <w:r>
-        <w:t>tháng</w:t>
-      </w:r>
-      <w:proofErr w:type="spellEnd"/>
-    </w:p>
-    <w:p>
-      <w:pPr>
-        <w:spacing w:after="160" w:line="259" w:lineRule="auto"/>
-        <w:jc w:val="left"/>
-      </w:pPr>
-      <w:proofErr w:type="spellStart"/>
-      <w:r>
-        <w:lastRenderedPageBreak/>
-        <w:t>Tham</w:t>
-      </w:r>
-      <w:proofErr w:type="spellEnd"/>
-      <w:r>
-        <w:t xml:space="preserve"> </w:t>
-      </w:r>
-      <w:proofErr w:type="spellStart"/>
-      <w:r>
-        <w:t>số</w:t>
-      </w:r>
-      <w:proofErr w:type="spellEnd"/>
-      <w:r>
-        <w:t xml:space="preserve"> </w:t>
-      </w:r>
-      <w:proofErr w:type="spellStart"/>
-      <w:r>
-        <w:t>đầu</w:t>
-      </w:r>
-      <w:proofErr w:type="spellEnd"/>
-      <w:r>
-        <w:t xml:space="preserve"> </w:t>
-      </w:r>
-      <w:proofErr w:type="spellStart"/>
-      <w:r>
-        <w:t>vào</w:t>
-      </w:r>
-      <w:proofErr w:type="spellEnd"/>
-      <w:r>
-        <w:t>:</w:t>
-      </w:r>
-    </w:p>
-    <w:p>
-      <w:pPr>
-        <w:pStyle w:val="ListParagraph"/>
-        <w:numPr>
-          <w:ilvl w:val="0"/>
-          <w:numId w:val="37"/>
-        </w:numPr>
-        <w:spacing w:after="160" w:line="259" w:lineRule="auto"/>
-        <w:jc w:val="left"/>
-      </w:pPr>
-      <w:r>
-        <w:t xml:space="preserve">employee: </w:t>
-      </w:r>
-      <w:proofErr w:type="spellStart"/>
-      <w:r>
-        <w:t>một</w:t>
-      </w:r>
-      <w:proofErr w:type="spellEnd"/>
-      <w:r>
-        <w:t xml:space="preserve"> </w:t>
-      </w:r>
-      <w:proofErr w:type="spellStart"/>
-      <w:r>
-        <w:t>đối</w:t>
-      </w:r>
-      <w:proofErr w:type="spellEnd"/>
-      <w:r>
-        <w:t xml:space="preserve"> </w:t>
-      </w:r>
-      <w:proofErr w:type="spellStart"/>
-      <w:r>
-        <w:t>tượng</w:t>
-      </w:r>
-      <w:proofErr w:type="spellEnd"/>
-      <w:r>
-        <w:t xml:space="preserve"> </w:t>
-      </w:r>
-      <w:proofErr w:type="spellStart"/>
-      <w:r>
-        <w:t>của</w:t>
-      </w:r>
-      <w:proofErr w:type="spellEnd"/>
-      <w:r>
-        <w:t xml:space="preserve"> </w:t>
-      </w:r>
-      <w:proofErr w:type="spellStart"/>
-      <w:r>
-        <w:t>lớp</w:t>
-      </w:r>
-      <w:proofErr w:type="spellEnd"/>
-      <w:r>
-        <w:t xml:space="preserve"> Employee, </w:t>
-      </w:r>
-      <w:proofErr w:type="spellStart"/>
-      <w:r>
-        <w:t>đại</w:t>
-      </w:r>
-      <w:proofErr w:type="spellEnd"/>
-      <w:r>
-        <w:t xml:space="preserve"> </w:t>
-      </w:r>
-      <w:proofErr w:type="spellStart"/>
-      <w:r>
-        <w:t>diện</w:t>
-      </w:r>
-      <w:proofErr w:type="spellEnd"/>
-      <w:r>
-        <w:t xml:space="preserve"> </w:t>
-      </w:r>
-      <w:proofErr w:type="spellStart"/>
-      <w:r>
-        <w:t>cho</w:t>
-      </w:r>
-      <w:proofErr w:type="spellEnd"/>
-      <w:r>
-        <w:t xml:space="preserve"> </w:t>
-      </w:r>
-      <w:proofErr w:type="spellStart"/>
-      <w:r>
-        <w:t>nhân</w:t>
-      </w:r>
-      <w:proofErr w:type="spellEnd"/>
-      <w:r>
-        <w:t xml:space="preserve"> </w:t>
-      </w:r>
-      <w:proofErr w:type="spellStart"/>
-      <w:r>
-        <w:t>viên</w:t>
-      </w:r>
-      <w:proofErr w:type="spellEnd"/>
-      <w:r>
-        <w:t xml:space="preserve"> </w:t>
-      </w:r>
-      <w:proofErr w:type="spellStart"/>
-      <w:r>
-        <w:t>cần</w:t>
-      </w:r>
-      <w:proofErr w:type="spellEnd"/>
-      <w:r>
-        <w:t xml:space="preserve"> </w:t>
-      </w:r>
-      <w:proofErr w:type="spellStart"/>
-      <w:r>
-        <w:t>lấy</w:t>
-      </w:r>
-      <w:proofErr w:type="spellEnd"/>
-      <w:r>
-        <w:t xml:space="preserve"> </w:t>
-      </w:r>
-      <w:proofErr w:type="spellStart"/>
-      <w:r>
-        <w:t>danh</w:t>
-      </w:r>
-      <w:proofErr w:type="spellEnd"/>
-      <w:r>
-        <w:t xml:space="preserve"> </w:t>
-      </w:r>
-      <w:proofErr w:type="spellStart"/>
-      <w:r>
-        <w:t>sách</w:t>
-      </w:r>
-      <w:proofErr w:type="spellEnd"/>
-      <w:r>
-        <w:t xml:space="preserve"> log </w:t>
-      </w:r>
-      <w:proofErr w:type="spellStart"/>
-      <w:r>
-        <w:t>chấm</w:t>
-      </w:r>
-      <w:proofErr w:type="spellEnd"/>
-      <w:r>
-        <w:t xml:space="preserve"> </w:t>
-      </w:r>
-      <w:proofErr w:type="spellStart"/>
-      <w:r>
-        <w:t>công</w:t>
-      </w:r>
-      <w:proofErr w:type="spellEnd"/>
-    </w:p>
-    <w:p>
-      <w:pPr>
-        <w:pStyle w:val="ListParagraph"/>
-        <w:numPr>
-          <w:ilvl w:val="0"/>
-          <w:numId w:val="37"/>
-        </w:numPr>
-        <w:spacing w:after="160" w:line="259" w:lineRule="auto"/>
-        <w:jc w:val="left"/>
-      </w:pPr>
-      <w:r>
-        <w:t xml:space="preserve">month: </w:t>
-      </w:r>
-      <w:proofErr w:type="spellStart"/>
-      <w:r>
-        <w:t>một</w:t>
-      </w:r>
-      <w:proofErr w:type="spellEnd"/>
-      <w:r>
-        <w:t xml:space="preserve"> </w:t>
-      </w:r>
-      <w:proofErr w:type="spellStart"/>
-      <w:r>
-        <w:t>đối</w:t>
-      </w:r>
-      <w:proofErr w:type="spellEnd"/>
-      <w:r>
-        <w:t xml:space="preserve"> </w:t>
-      </w:r>
-      <w:proofErr w:type="spellStart"/>
-      <w:r>
-        <w:t>tượng</w:t>
-      </w:r>
-      <w:proofErr w:type="spellEnd"/>
-      <w:r>
-        <w:t xml:space="preserve"> </w:t>
-      </w:r>
-      <w:proofErr w:type="spellStart"/>
-      <w:r>
-        <w:t>của</w:t>
-      </w:r>
-      <w:proofErr w:type="spellEnd"/>
-      <w:r>
-        <w:t xml:space="preserve"> </w:t>
-      </w:r>
-      <w:proofErr w:type="spellStart"/>
-      <w:r>
-        <w:t>lớp</w:t>
-      </w:r>
-      <w:proofErr w:type="spellEnd"/>
-      <w:r>
-        <w:t xml:space="preserve"> Month, </w:t>
-      </w:r>
-      <w:proofErr w:type="spellStart"/>
-      <w:r>
-        <w:t>đại</w:t>
-      </w:r>
-      <w:proofErr w:type="spellEnd"/>
-      <w:r>
-        <w:t xml:space="preserve"> </w:t>
-      </w:r>
-      <w:proofErr w:type="spellStart"/>
-      <w:r>
-        <w:t>diện</w:t>
-      </w:r>
-      <w:proofErr w:type="spellEnd"/>
-      <w:r>
-        <w:t xml:space="preserve"> </w:t>
-      </w:r>
-      <w:proofErr w:type="spellStart"/>
-      <w:r>
-        <w:t>cho</w:t>
-      </w:r>
-      <w:proofErr w:type="spellEnd"/>
-      <w:r>
-        <w:t xml:space="preserve"> </w:t>
-      </w:r>
-      <w:proofErr w:type="spellStart"/>
-      <w:r>
-        <w:t>tháng</w:t>
-      </w:r>
-      <w:proofErr w:type="spellEnd"/>
-      <w:r>
-        <w:t xml:space="preserve"> </w:t>
-      </w:r>
-      <w:proofErr w:type="spellStart"/>
-      <w:r>
-        <w:t>cần</w:t>
-      </w:r>
-      <w:proofErr w:type="spellEnd"/>
-      <w:r>
-        <w:t xml:space="preserve"> </w:t>
-      </w:r>
-      <w:proofErr w:type="spellStart"/>
-      <w:r>
-        <w:t>lấy</w:t>
-      </w:r>
-      <w:proofErr w:type="spellEnd"/>
-      <w:r>
-        <w:t xml:space="preserve"> </w:t>
-      </w:r>
-      <w:proofErr w:type="spellStart"/>
-      <w:r>
-        <w:t>danh</w:t>
-      </w:r>
-      <w:proofErr w:type="spellEnd"/>
-      <w:r>
-        <w:t xml:space="preserve"> </w:t>
-      </w:r>
-      <w:proofErr w:type="spellStart"/>
-      <w:r>
-        <w:t>sách</w:t>
-      </w:r>
-      <w:proofErr w:type="spellEnd"/>
-      <w:r>
-        <w:t xml:space="preserve"> log </w:t>
-      </w:r>
-      <w:proofErr w:type="spellStart"/>
-      <w:r>
-        <w:t>chấm</w:t>
-      </w:r>
-      <w:proofErr w:type="spellEnd"/>
-      <w:r>
-        <w:t xml:space="preserve"> </w:t>
-      </w:r>
-      <w:proofErr w:type="spellStart"/>
-      <w:r>
-        <w:t>công</w:t>
-      </w:r>
-      <w:proofErr w:type="spellEnd"/>
-    </w:p>
-    <w:p>
-      <w:pPr>
-        <w:spacing w:after="160" w:line="259" w:lineRule="auto"/>
-        <w:jc w:val="left"/>
-      </w:pPr>
-      <w:proofErr w:type="spellStart"/>
-      <w:r>
-        <w:t>Trả</w:t>
-      </w:r>
-      <w:proofErr w:type="spellEnd"/>
-      <w:r>
-        <w:t xml:space="preserve"> </w:t>
-      </w:r>
-      <w:proofErr w:type="spellStart"/>
-      <w:r>
-        <w:t>về</w:t>
-      </w:r>
-      <w:proofErr w:type="spellEnd"/>
-      <w:r>
-        <w:t xml:space="preserve">: </w:t>
-      </w:r>
-      <w:proofErr w:type="spellStart"/>
-      <w:r>
-        <w:t>Một</w:t>
-      </w:r>
-      <w:proofErr w:type="spellEnd"/>
-      <w:r>
-        <w:t xml:space="preserve"> </w:t>
-      </w:r>
-      <w:proofErr w:type="spellStart"/>
-      <w:r>
-        <w:t>ArrayList</w:t>
-      </w:r>
-      <w:proofErr w:type="spellEnd"/>
-      <w:r>
-        <w:t xml:space="preserve"> </w:t>
-      </w:r>
-      <w:proofErr w:type="spellStart"/>
-      <w:r>
-        <w:t>chứa</w:t>
-      </w:r>
-      <w:proofErr w:type="spellEnd"/>
-      <w:r>
-        <w:t xml:space="preserve"> </w:t>
-      </w:r>
-      <w:proofErr w:type="spellStart"/>
-      <w:r>
-        <w:t>các</w:t>
-      </w:r>
-      <w:proofErr w:type="spellEnd"/>
-      <w:r>
-        <w:t xml:space="preserve"> </w:t>
-      </w:r>
-      <w:proofErr w:type="spellStart"/>
-      <w:r>
-        <w:t>đối</w:t>
-      </w:r>
-      <w:proofErr w:type="spellEnd"/>
-      <w:r>
-        <w:t xml:space="preserve"> </w:t>
-      </w:r>
-      <w:proofErr w:type="spellStart"/>
-      <w:r>
-        <w:t>tượng</w:t>
-      </w:r>
-      <w:proofErr w:type="spellEnd"/>
-      <w:r>
-        <w:t xml:space="preserve"> </w:t>
-      </w:r>
-      <w:proofErr w:type="spellStart"/>
-      <w:r>
-        <w:t>của</w:t>
-      </w:r>
-      <w:proofErr w:type="spellEnd"/>
-      <w:r>
-        <w:t xml:space="preserve"> </w:t>
-      </w:r>
-      <w:proofErr w:type="spellStart"/>
-      <w:r>
-        <w:t>lớp</w:t>
-      </w:r>
-      <w:proofErr w:type="spellEnd"/>
-      <w:r>
-        <w:t xml:space="preserve"> </w:t>
-      </w:r>
-      <w:proofErr w:type="spellStart"/>
-      <w:r>
-        <w:t>TimekeepingLog</w:t>
-      </w:r>
-      <w:proofErr w:type="spellEnd"/>
-      <w:r>
-        <w:t>.</w:t>
+        <w:t xml:space="preserve"> test case</w:t>
       </w:r>
     </w:p>
     <w:tbl>
@@ -9744,9 +9919,17 @@
             <w:pPr>
               <w:spacing w:after="160" w:line="259" w:lineRule="auto"/>
               <w:jc w:val="left"/>
+              <w:rPr>
+                <w:b/>
+                <w:bCs/>
+              </w:rPr>
             </w:pPr>
             <w:proofErr w:type="spellStart"/>
             <w:r>
+              <w:rPr>
+                <w:b/>
+                <w:bCs/>
+              </w:rPr>
               <w:t>Tên</w:t>
             </w:r>
             <w:proofErr w:type="spellEnd"/>
@@ -9850,17 +10033,33 @@
             <w:pPr>
               <w:spacing w:after="160" w:line="259" w:lineRule="auto"/>
               <w:jc w:val="left"/>
+              <w:rPr>
+                <w:b/>
+                <w:bCs/>
+              </w:rPr>
             </w:pPr>
             <w:proofErr w:type="spellStart"/>
             <w:r>
+              <w:rPr>
+                <w:b/>
+                <w:bCs/>
+              </w:rPr>
               <w:t>Mô</w:t>
             </w:r>
             <w:proofErr w:type="spellEnd"/>
             <w:r>
-              <w:t xml:space="preserve"> </w:t>
-            </w:r>
-            <w:proofErr w:type="spellStart"/>
-            <w:r>
+              <w:rPr>
+                <w:b/>
+                <w:bCs/>
+              </w:rPr>
+              <w:t xml:space="preserve"> </w:t>
+            </w:r>
+            <w:proofErr w:type="spellStart"/>
+            <w:r>
+              <w:rPr>
+                <w:b/>
+                <w:bCs/>
+              </w:rPr>
               <w:t>tả</w:t>
             </w:r>
             <w:proofErr w:type="spellEnd"/>
@@ -10028,17 +10227,33 @@
             <w:pPr>
               <w:spacing w:after="160" w:line="259" w:lineRule="auto"/>
               <w:jc w:val="left"/>
+              <w:rPr>
+                <w:b/>
+                <w:bCs/>
+              </w:rPr>
             </w:pPr>
             <w:proofErr w:type="spellStart"/>
             <w:r>
+              <w:rPr>
+                <w:b/>
+                <w:bCs/>
+              </w:rPr>
               <w:t>Thực</w:t>
             </w:r>
             <w:proofErr w:type="spellEnd"/>
             <w:r>
-              <w:t xml:space="preserve"> </w:t>
-            </w:r>
-            <w:proofErr w:type="spellStart"/>
-            <w:r>
+              <w:rPr>
+                <w:b/>
+                <w:bCs/>
+              </w:rPr>
+              <w:t xml:space="preserve"> </w:t>
+            </w:r>
+            <w:proofErr w:type="spellStart"/>
+            <w:r>
+              <w:rPr>
+                <w:b/>
+                <w:bCs/>
+              </w:rPr>
               <w:t>hiện</w:t>
             </w:r>
             <w:proofErr w:type="spellEnd"/>
@@ -10878,9 +11093,17 @@
             <w:pPr>
               <w:spacing w:after="160" w:line="259" w:lineRule="auto"/>
               <w:jc w:val="left"/>
+              <w:rPr>
+                <w:b/>
+                <w:bCs/>
+              </w:rPr>
             </w:pPr>
             <w:proofErr w:type="spellStart"/>
             <w:r>
+              <w:rPr>
+                <w:b/>
+                <w:bCs/>
+              </w:rPr>
               <w:t>Tên</w:t>
             </w:r>
             <w:proofErr w:type="spellEnd"/>
@@ -10992,17 +11215,33 @@
             <w:pPr>
               <w:spacing w:after="160" w:line="259" w:lineRule="auto"/>
               <w:jc w:val="left"/>
+              <w:rPr>
+                <w:b/>
+                <w:bCs/>
+              </w:rPr>
             </w:pPr>
             <w:proofErr w:type="spellStart"/>
             <w:r>
+              <w:rPr>
+                <w:b/>
+                <w:bCs/>
+              </w:rPr>
               <w:t>Mô</w:t>
             </w:r>
             <w:proofErr w:type="spellEnd"/>
             <w:r>
-              <w:t xml:space="preserve"> </w:t>
-            </w:r>
-            <w:proofErr w:type="spellStart"/>
-            <w:r>
+              <w:rPr>
+                <w:b/>
+                <w:bCs/>
+              </w:rPr>
+              <w:t xml:space="preserve"> </w:t>
+            </w:r>
+            <w:proofErr w:type="spellStart"/>
+            <w:r>
+              <w:rPr>
+                <w:b/>
+                <w:bCs/>
+              </w:rPr>
               <w:t>tả</w:t>
             </w:r>
             <w:proofErr w:type="spellEnd"/>
@@ -11184,17 +11423,33 @@
             <w:pPr>
               <w:spacing w:after="160" w:line="259" w:lineRule="auto"/>
               <w:jc w:val="left"/>
+              <w:rPr>
+                <w:b/>
+                <w:bCs/>
+              </w:rPr>
             </w:pPr>
             <w:proofErr w:type="spellStart"/>
             <w:r>
+              <w:rPr>
+                <w:b/>
+                <w:bCs/>
+              </w:rPr>
               <w:t>Thực</w:t>
             </w:r>
             <w:proofErr w:type="spellEnd"/>
             <w:r>
-              <w:t xml:space="preserve"> </w:t>
-            </w:r>
-            <w:proofErr w:type="spellStart"/>
-            <w:r>
+              <w:rPr>
+                <w:b/>
+                <w:bCs/>
+              </w:rPr>
+              <w:t xml:space="preserve"> </w:t>
+            </w:r>
+            <w:proofErr w:type="spellStart"/>
+            <w:r>
+              <w:rPr>
+                <w:b/>
+                <w:bCs/>
+              </w:rPr>
               <w:t>hiện</w:t>
             </w:r>
             <w:proofErr w:type="spellEnd"/>
@@ -11420,11 +11675,7 @@
                   </w:r>
                   <w:proofErr w:type="spellEnd"/>
                   <w:r>
-                    <w:t xml:space="preserve"> </w:t>
-                  </w:r>
-                  <w:r>
-                    <w:lastRenderedPageBreak/>
-                    <w:t>EM0</w:t>
+                    <w:t xml:space="preserve"> EM0</w:t>
                   </w:r>
                   <w:r>
                     <w:t>2</w:t>
@@ -11477,7 +11728,6 @@
                   </w:pPr>
                   <w:proofErr w:type="spellStart"/>
                   <w:r>
-                    <w:lastRenderedPageBreak/>
                     <w:t>Lấy</w:t>
                   </w:r>
                   <w:proofErr w:type="spellEnd"/>
@@ -11791,14 +12041,8 @@
         <w:jc w:val="left"/>
       </w:pPr>
     </w:p>
-    <w:p>
-      <w:pPr>
-        <w:spacing w:after="160" w:line="259" w:lineRule="auto"/>
-        <w:jc w:val="left"/>
-      </w:pPr>
-    </w:p>
     <w:sectPr>
-      <w:footerReference w:type="default" r:id="rId18"/>
+      <w:footerReference w:type="default" r:id="rId20"/>
       <w:pgSz w:w="11907" w:h="16840" w:code="9"/>
       <w:pgMar w:top="1134" w:right="1418" w:bottom="1134" w:left="1985" w:header="720" w:footer="386" w:gutter="0"/>
       <w:pgNumType w:start="1"/>

</xml_diff>